<commit_message>
Proyecto EDA. Base completa
</commit_message>
<xml_diff>
--- a/week7_EDA_pbi_map_rss/Notas_semana_7.docx
+++ b/week7_EDA_pbi_map_rss/Notas_semana_7.docx
@@ -1602,10 +1602,783 @@
     <w:p>
       <w:pPr>
         <w:rPr>
-          <w:sz w:val="24"/>
-          <w:szCs w:val="24"/>
-        </w:rPr>
-      </w:pPr>
+          <w:b/>
+          <w:bCs/>
+          <w:sz w:val="24"/>
+          <w:szCs w:val="24"/>
+        </w:rPr>
+      </w:pPr>
+      <w:r>
+        <w:rPr>
+          <w:b/>
+          <w:bCs/>
+          <w:sz w:val="24"/>
+          <w:szCs w:val="24"/>
+        </w:rPr>
+        <w:t>2</w:t>
+      </w:r>
+      <w:r>
+        <w:rPr>
+          <w:b/>
+          <w:bCs/>
+          <w:sz w:val="24"/>
+          <w:szCs w:val="24"/>
+        </w:rPr>
+        <w:t xml:space="preserve">6 </w:t>
+      </w:r>
+      <w:r>
+        <w:rPr>
+          <w:b/>
+          <w:bCs/>
+          <w:sz w:val="24"/>
+          <w:szCs w:val="24"/>
+        </w:rPr>
+        <w:t>de mayo de 2021</w:t>
+      </w:r>
+      <w:r>
+        <w:rPr>
+          <w:b/>
+          <w:bCs/>
+          <w:sz w:val="24"/>
+          <w:szCs w:val="24"/>
+        </w:rPr>
+        <w:t>. Día 2 de semana 7</w:t>
+      </w:r>
+    </w:p>
+    <w:p>
+      <w:pPr>
+        <w:rPr>
+          <w:sz w:val="24"/>
+          <w:szCs w:val="24"/>
+        </w:rPr>
+      </w:pPr>
+      <w:proofErr w:type="spellStart"/>
+      <w:r>
+        <w:rPr>
+          <w:sz w:val="24"/>
+          <w:szCs w:val="24"/>
+        </w:rPr>
+        <w:t>Tableau</w:t>
+      </w:r>
+      <w:proofErr w:type="spellEnd"/>
+    </w:p>
+    <w:p>
+      <w:pPr>
+        <w:rPr>
+          <w:sz w:val="24"/>
+          <w:szCs w:val="24"/>
+        </w:rPr>
+      </w:pPr>
+      <w:r>
+        <w:rPr>
+          <w:sz w:val="24"/>
+          <w:szCs w:val="24"/>
+        </w:rPr>
+        <w:t>Conectar, elegir el tipo de archivo que queremos leer en “conectar/Microsoft Excel”</w:t>
+      </w:r>
+    </w:p>
+    <w:p>
+      <w:pPr>
+        <w:rPr>
+          <w:sz w:val="24"/>
+          <w:szCs w:val="24"/>
+        </w:rPr>
+      </w:pPr>
+      <w:r>
+        <w:rPr>
+          <w:sz w:val="24"/>
+          <w:szCs w:val="24"/>
+        </w:rPr>
+        <w:t xml:space="preserve">Lo cogemos de </w:t>
+      </w:r>
+      <w:proofErr w:type="spellStart"/>
+      <w:r>
+        <w:rPr>
+          <w:sz w:val="24"/>
+          <w:szCs w:val="24"/>
+        </w:rPr>
+        <w:t>Tableau</w:t>
+      </w:r>
+      <w:proofErr w:type="spellEnd"/>
+      <w:r>
+        <w:rPr>
+          <w:sz w:val="24"/>
+          <w:szCs w:val="24"/>
+        </w:rPr>
+        <w:t>/</w:t>
+      </w:r>
+      <w:proofErr w:type="spellStart"/>
+      <w:r>
+        <w:rPr>
+          <w:sz w:val="24"/>
+          <w:szCs w:val="24"/>
+        </w:rPr>
+        <w:t>theory</w:t>
+      </w:r>
+      <w:proofErr w:type="spellEnd"/>
+      <w:r>
+        <w:rPr>
+          <w:sz w:val="24"/>
+          <w:szCs w:val="24"/>
+        </w:rPr>
+        <w:t>/data</w:t>
+      </w:r>
+    </w:p>
+    <w:p>
+      <w:pPr>
+        <w:rPr>
+          <w:sz w:val="24"/>
+          <w:szCs w:val="24"/>
+        </w:rPr>
+      </w:pPr>
+      <w:r>
+        <w:rPr>
+          <w:sz w:val="24"/>
+          <w:szCs w:val="24"/>
+        </w:rPr>
+        <w:t>Aparece el número de hojas que tiene el Excel. Podemos seleccionar la pestaña que nos interesa ‘</w:t>
+      </w:r>
+      <w:proofErr w:type="spellStart"/>
+      <w:r>
+        <w:rPr>
+          <w:sz w:val="24"/>
+          <w:szCs w:val="24"/>
+        </w:rPr>
+        <w:t>orders</w:t>
+      </w:r>
+      <w:proofErr w:type="spellEnd"/>
+      <w:r>
+        <w:rPr>
+          <w:sz w:val="24"/>
+          <w:szCs w:val="24"/>
+        </w:rPr>
+        <w:t>’</w:t>
+      </w:r>
+    </w:p>
+    <w:p>
+      <w:pPr>
+        <w:rPr>
+          <w:sz w:val="24"/>
+          <w:szCs w:val="24"/>
+        </w:rPr>
+      </w:pPr>
+      <w:r>
+        <w:rPr>
+          <w:sz w:val="24"/>
+          <w:szCs w:val="24"/>
+        </w:rPr>
+        <w:t>Usar el intérprete de datos nos elimina las filas con valores nulos</w:t>
+      </w:r>
+      <w:r>
+        <w:rPr>
+          <w:sz w:val="24"/>
+          <w:szCs w:val="24"/>
+        </w:rPr>
+        <w:t xml:space="preserve"> por encima de los encabezados. N</w:t>
+      </w:r>
+      <w:r>
+        <w:rPr>
+          <w:sz w:val="24"/>
+          <w:szCs w:val="24"/>
+        </w:rPr>
+        <w:t>os coloca los encabezados en su sitio</w:t>
+      </w:r>
+    </w:p>
+    <w:p>
+      <w:pPr>
+        <w:rPr>
+          <w:sz w:val="24"/>
+          <w:szCs w:val="24"/>
+        </w:rPr>
+      </w:pPr>
+    </w:p>
+    <w:p>
+      <w:pPr>
+        <w:rPr>
+          <w:sz w:val="24"/>
+          <w:szCs w:val="24"/>
+        </w:rPr>
+      </w:pPr>
+      <w:r>
+        <w:rPr>
+          <w:sz w:val="24"/>
+          <w:szCs w:val="24"/>
+        </w:rPr>
+        <w:t xml:space="preserve">Barra inferior: </w:t>
+      </w:r>
+    </w:p>
+    <w:p>
+      <w:pPr>
+        <w:rPr>
+          <w:sz w:val="24"/>
+          <w:szCs w:val="24"/>
+        </w:rPr>
+      </w:pPr>
+      <w:r>
+        <w:rPr>
+          <w:sz w:val="24"/>
+          <w:szCs w:val="24"/>
+        </w:rPr>
+        <w:t>Nueva hoja de trabajo</w:t>
+      </w:r>
+    </w:p>
+    <w:p>
+      <w:pPr>
+        <w:rPr>
+          <w:sz w:val="24"/>
+          <w:szCs w:val="24"/>
+        </w:rPr>
+      </w:pPr>
+      <w:r>
+        <w:rPr>
+          <w:sz w:val="24"/>
+          <w:szCs w:val="24"/>
+        </w:rPr>
+        <w:t xml:space="preserve">Tablas: </w:t>
+      </w:r>
+    </w:p>
+    <w:p>
+      <w:pPr>
+        <w:rPr>
+          <w:sz w:val="24"/>
+          <w:szCs w:val="24"/>
+        </w:rPr>
+      </w:pPr>
+      <w:r>
+        <w:rPr>
+          <w:sz w:val="24"/>
+          <w:szCs w:val="24"/>
+        </w:rPr>
+        <w:t xml:space="preserve">Azul: </w:t>
+      </w:r>
+      <w:r>
+        <w:rPr>
+          <w:sz w:val="24"/>
+          <w:szCs w:val="24"/>
+        </w:rPr>
+        <w:t>aparecen los nombres de las columnas</w:t>
+      </w:r>
+      <w:r>
+        <w:rPr>
+          <w:sz w:val="24"/>
+          <w:szCs w:val="24"/>
+        </w:rPr>
+        <w:t>, indica si están en texto, numéricos o fechas</w:t>
+      </w:r>
+    </w:p>
+    <w:p>
+      <w:pPr>
+        <w:rPr>
+          <w:sz w:val="24"/>
+          <w:szCs w:val="24"/>
+        </w:rPr>
+      </w:pPr>
+      <w:r>
+        <w:rPr>
+          <w:sz w:val="24"/>
+          <w:szCs w:val="24"/>
+        </w:rPr>
+        <w:t>Verde: medidas</w:t>
+      </w:r>
+      <w:r>
+        <w:rPr>
+          <w:sz w:val="24"/>
+          <w:szCs w:val="24"/>
+        </w:rPr>
+        <w:t xml:space="preserve"> que genera automáticamente, por ej. latitud y longitud</w:t>
+      </w:r>
+    </w:p>
+    <w:p>
+      <w:pPr>
+        <w:rPr>
+          <w:sz w:val="24"/>
+          <w:szCs w:val="24"/>
+        </w:rPr>
+      </w:pPr>
+      <w:r>
+        <w:rPr>
+          <w:sz w:val="24"/>
+          <w:szCs w:val="24"/>
+        </w:rPr>
+        <w:t>Hoja: 2</w:t>
+      </w:r>
+    </w:p>
+    <w:p>
+      <w:pPr>
+        <w:rPr>
+          <w:sz w:val="24"/>
+          <w:szCs w:val="24"/>
+        </w:rPr>
+      </w:pPr>
+      <w:r>
+        <w:rPr>
+          <w:sz w:val="24"/>
+          <w:szCs w:val="24"/>
+        </w:rPr>
+        <w:t>Sales por ejemplo, cuando lo colocamos en filas, por defecto aparece como valor continuo</w:t>
+      </w:r>
+      <w:r>
+        <w:rPr>
+          <w:sz w:val="24"/>
+          <w:szCs w:val="24"/>
+        </w:rPr>
+        <w:t xml:space="preserve">, </w:t>
+      </w:r>
+      <w:r>
+        <w:rPr>
+          <w:sz w:val="24"/>
+          <w:szCs w:val="24"/>
+        </w:rPr>
+        <w:t xml:space="preserve"> si lo colocamos como </w:t>
+      </w:r>
+      <w:r>
+        <w:rPr>
+          <w:sz w:val="24"/>
+          <w:szCs w:val="24"/>
+        </w:rPr>
+        <w:t>Valor discreto lo recoge como texto</w:t>
+      </w:r>
+      <w:r>
+        <w:rPr>
+          <w:sz w:val="24"/>
+          <w:szCs w:val="24"/>
+        </w:rPr>
+        <w:t xml:space="preserve"> y sitúa el valor en columnas</w:t>
+      </w:r>
+    </w:p>
+    <w:p>
+      <w:pPr>
+        <w:rPr>
+          <w:sz w:val="24"/>
+          <w:szCs w:val="24"/>
+        </w:rPr>
+      </w:pPr>
+      <w:proofErr w:type="spellStart"/>
+      <w:r>
+        <w:rPr>
+          <w:sz w:val="24"/>
+          <w:szCs w:val="24"/>
+        </w:rPr>
+        <w:t>Profit</w:t>
+      </w:r>
+      <w:proofErr w:type="spellEnd"/>
+      <w:r>
+        <w:rPr>
+          <w:sz w:val="24"/>
+          <w:szCs w:val="24"/>
+        </w:rPr>
+        <w:t xml:space="preserve"> lo colocamos como marca. Lo metemos en la tabla para que me incluya los valores</w:t>
+      </w:r>
+    </w:p>
+    <w:p>
+      <w:pPr>
+        <w:rPr>
+          <w:sz w:val="24"/>
+          <w:szCs w:val="24"/>
+        </w:rPr>
+      </w:pPr>
+    </w:p>
+    <w:p>
+      <w:pPr>
+        <w:rPr>
+          <w:sz w:val="24"/>
+          <w:szCs w:val="24"/>
+        </w:rPr>
+      </w:pPr>
+      <w:r>
+        <w:rPr>
+          <w:sz w:val="24"/>
+          <w:szCs w:val="24"/>
+        </w:rPr>
+        <w:lastRenderedPageBreak/>
+        <w:t>Hoja 8. Para ver la mediana pinchamos en la gráfica en el eje de las abscisas con botón derecho y seleccionamos</w:t>
+      </w:r>
+      <w:r>
+        <w:rPr>
+          <w:sz w:val="24"/>
+          <w:szCs w:val="24"/>
+        </w:rPr>
+        <w:t>. Igual se puede hacer con el eje de ordenadas</w:t>
+      </w:r>
+    </w:p>
+    <w:p>
+      <w:pPr>
+        <w:rPr>
+          <w:sz w:val="24"/>
+          <w:szCs w:val="24"/>
+        </w:rPr>
+      </w:pPr>
+      <w:r>
+        <w:rPr>
+          <w:sz w:val="24"/>
+          <w:szCs w:val="24"/>
+        </w:rPr>
+        <w:t>Hoja 9.- Para dar color a las celdas seleccionamos en Marcas (donde vienen las opciones de los gráficos) cuadrado</w:t>
+      </w:r>
+    </w:p>
+    <w:p>
+      <w:pPr>
+        <w:rPr>
+          <w:sz w:val="24"/>
+          <w:szCs w:val="24"/>
+        </w:rPr>
+      </w:pPr>
+      <w:r>
+        <w:rPr>
+          <w:sz w:val="24"/>
+          <w:szCs w:val="24"/>
+        </w:rPr>
+        <w:t>Las filas son los índices</w:t>
+      </w:r>
+    </w:p>
+    <w:p>
+      <w:pPr>
+        <w:rPr>
+          <w:sz w:val="24"/>
+          <w:szCs w:val="24"/>
+        </w:rPr>
+      </w:pPr>
+    </w:p>
+    <w:p>
+      <w:pPr>
+        <w:rPr>
+          <w:sz w:val="24"/>
+          <w:szCs w:val="24"/>
+        </w:rPr>
+      </w:pPr>
+      <w:r>
+        <w:rPr>
+          <w:sz w:val="24"/>
+          <w:szCs w:val="24"/>
+        </w:rPr>
+        <w:t xml:space="preserve">Seleccionando </w:t>
+      </w:r>
+      <w:proofErr w:type="spellStart"/>
+      <w:r>
+        <w:rPr>
+          <w:sz w:val="24"/>
+          <w:szCs w:val="24"/>
+        </w:rPr>
+        <w:t>Dashboard</w:t>
+      </w:r>
+      <w:proofErr w:type="spellEnd"/>
+      <w:r>
+        <w:rPr>
+          <w:sz w:val="24"/>
+          <w:szCs w:val="24"/>
+        </w:rPr>
+        <w:t xml:space="preserve"> nos aparece en el lateral todas las hojas que hemos creado con gráficos</w:t>
+      </w:r>
+    </w:p>
+    <w:p>
+      <w:pPr>
+        <w:rPr>
+          <w:sz w:val="24"/>
+          <w:szCs w:val="24"/>
+        </w:rPr>
+      </w:pPr>
+      <w:r>
+        <w:rPr>
+          <w:sz w:val="24"/>
+          <w:szCs w:val="24"/>
+        </w:rPr>
+        <w:t xml:space="preserve">Pinchando en un estado </w:t>
+      </w:r>
+      <w:proofErr w:type="spellStart"/>
+      <w:r>
+        <w:rPr>
+          <w:sz w:val="24"/>
+          <w:szCs w:val="24"/>
+        </w:rPr>
+        <w:t>delmapa</w:t>
+      </w:r>
+      <w:proofErr w:type="spellEnd"/>
+      <w:r>
+        <w:rPr>
+          <w:sz w:val="24"/>
+          <w:szCs w:val="24"/>
+        </w:rPr>
+        <w:t xml:space="preserve"> de EEUU y pinchando en el embudo del lateral nos cambia la </w:t>
+      </w:r>
+      <w:proofErr w:type="spellStart"/>
+      <w:r>
+        <w:rPr>
+          <w:sz w:val="24"/>
+          <w:szCs w:val="24"/>
+        </w:rPr>
+        <w:t>informaci´n</w:t>
+      </w:r>
+      <w:proofErr w:type="spellEnd"/>
+      <w:r>
+        <w:rPr>
+          <w:sz w:val="24"/>
+          <w:szCs w:val="24"/>
+        </w:rPr>
+        <w:t xml:space="preserve"> del mapa de gradiente para ese estado o grupo de estado</w:t>
+      </w:r>
+    </w:p>
+    <w:p>
+      <w:pPr>
+        <w:rPr>
+          <w:sz w:val="24"/>
+          <w:szCs w:val="24"/>
+        </w:rPr>
+      </w:pPr>
+      <w:proofErr w:type="spellStart"/>
+      <w:r>
+        <w:rPr>
+          <w:sz w:val="24"/>
+          <w:szCs w:val="24"/>
+        </w:rPr>
+        <w:t>Twbx</w:t>
+      </w:r>
+      <w:r>
+        <w:rPr>
+          <w:sz w:val="24"/>
+          <w:szCs w:val="24"/>
+        </w:rPr>
+        <w:t>s</w:t>
+      </w:r>
+      <w:proofErr w:type="spellEnd"/>
+      <w:r>
+        <w:rPr>
+          <w:sz w:val="24"/>
+          <w:szCs w:val="24"/>
+        </w:rPr>
+        <w:t xml:space="preserve">.- archivo de </w:t>
+      </w:r>
+      <w:proofErr w:type="spellStart"/>
+      <w:r>
+        <w:rPr>
+          <w:sz w:val="24"/>
+          <w:szCs w:val="24"/>
+        </w:rPr>
+        <w:t>Tableau</w:t>
+      </w:r>
+      <w:proofErr w:type="spellEnd"/>
+      <w:r>
+        <w:rPr>
+          <w:sz w:val="24"/>
+          <w:szCs w:val="24"/>
+        </w:rPr>
+        <w:t xml:space="preserve"> público</w:t>
+      </w:r>
+    </w:p>
+    <w:p>
+      <w:pPr>
+        <w:rPr>
+          <w:sz w:val="24"/>
+          <w:szCs w:val="24"/>
+        </w:rPr>
+      </w:pPr>
+      <w:proofErr w:type="spellStart"/>
+      <w:r>
+        <w:rPr>
+          <w:sz w:val="24"/>
+          <w:szCs w:val="24"/>
+        </w:rPr>
+        <w:t>Twb</w:t>
+      </w:r>
+      <w:proofErr w:type="spellEnd"/>
+      <w:r>
+        <w:rPr>
+          <w:sz w:val="24"/>
+          <w:szCs w:val="24"/>
+        </w:rPr>
+        <w:t xml:space="preserve">.- archivo de </w:t>
+      </w:r>
+      <w:proofErr w:type="spellStart"/>
+      <w:r>
+        <w:rPr>
+          <w:sz w:val="24"/>
+          <w:szCs w:val="24"/>
+        </w:rPr>
+        <w:t>Tableau</w:t>
+      </w:r>
+      <w:proofErr w:type="spellEnd"/>
+      <w:r>
+        <w:rPr>
+          <w:sz w:val="24"/>
+          <w:szCs w:val="24"/>
+        </w:rPr>
+        <w:t xml:space="preserve"> privado</w:t>
+      </w:r>
+    </w:p>
+    <w:p>
+      <w:pPr>
+        <w:rPr>
+          <w:sz w:val="24"/>
+          <w:szCs w:val="24"/>
+        </w:rPr>
+      </w:pPr>
+    </w:p>
+    <w:p>
+      <w:pPr>
+        <w:rPr>
+          <w:sz w:val="24"/>
+          <w:szCs w:val="24"/>
+        </w:rPr>
+      </w:pPr>
+      <w:r>
+        <w:rPr>
+          <w:sz w:val="24"/>
+          <w:szCs w:val="24"/>
+        </w:rPr>
+        <w:t xml:space="preserve">Crear una historia (aparece al lado de donde se crean hojas y </w:t>
+      </w:r>
+      <w:proofErr w:type="spellStart"/>
+      <w:r>
+        <w:rPr>
+          <w:sz w:val="24"/>
+          <w:szCs w:val="24"/>
+        </w:rPr>
+        <w:t>dashboard</w:t>
+      </w:r>
+      <w:proofErr w:type="spellEnd"/>
+      <w:r>
+        <w:rPr>
+          <w:sz w:val="24"/>
+          <w:szCs w:val="24"/>
+        </w:rPr>
+        <w:t xml:space="preserve">). Te permite incluir varios </w:t>
+      </w:r>
+      <w:proofErr w:type="spellStart"/>
+      <w:r>
+        <w:rPr>
+          <w:sz w:val="24"/>
+          <w:szCs w:val="24"/>
+        </w:rPr>
+        <w:t>dashboard</w:t>
+      </w:r>
+      <w:proofErr w:type="spellEnd"/>
+      <w:r>
+        <w:rPr>
+          <w:sz w:val="24"/>
+          <w:szCs w:val="24"/>
+        </w:rPr>
+        <w:t xml:space="preserve"> o gráficos en las diferentes historias</w:t>
+      </w:r>
+      <w:r>
+        <w:rPr>
+          <w:sz w:val="24"/>
+          <w:szCs w:val="24"/>
+        </w:rPr>
+        <w:t>.</w:t>
+      </w:r>
+    </w:p>
+    <w:p>
+      <w:pPr>
+        <w:rPr>
+          <w:sz w:val="24"/>
+          <w:szCs w:val="24"/>
+        </w:rPr>
+      </w:pPr>
+    </w:p>
+    <w:p>
+      <w:pPr>
+        <w:rPr>
+          <w:sz w:val="24"/>
+          <w:szCs w:val="24"/>
+        </w:rPr>
+      </w:pPr>
+      <w:proofErr w:type="spellStart"/>
+      <w:r>
+        <w:rPr>
+          <w:sz w:val="24"/>
+          <w:szCs w:val="24"/>
+        </w:rPr>
+        <w:t>Constream</w:t>
+      </w:r>
+      <w:proofErr w:type="spellEnd"/>
+      <w:r>
+        <w:rPr>
+          <w:sz w:val="24"/>
+          <w:szCs w:val="24"/>
+        </w:rPr>
+        <w:t xml:space="preserve"> </w:t>
+      </w:r>
+      <w:proofErr w:type="spellStart"/>
+      <w:r>
+        <w:rPr>
+          <w:sz w:val="24"/>
+          <w:szCs w:val="24"/>
+        </w:rPr>
+        <w:t>lit</w:t>
+      </w:r>
+      <w:proofErr w:type="spellEnd"/>
+      <w:r>
+        <w:rPr>
+          <w:sz w:val="24"/>
+          <w:szCs w:val="24"/>
+        </w:rPr>
+        <w:t xml:space="preserve"> se tiene la opción de cargar otra página y desde ahí se puede acceder al </w:t>
+      </w:r>
+      <w:proofErr w:type="spellStart"/>
+      <w:r>
+        <w:rPr>
+          <w:sz w:val="24"/>
+          <w:szCs w:val="24"/>
+        </w:rPr>
+        <w:t>public</w:t>
+      </w:r>
+      <w:proofErr w:type="spellEnd"/>
+      <w:r>
+        <w:rPr>
+          <w:sz w:val="24"/>
+          <w:szCs w:val="24"/>
+        </w:rPr>
+        <w:t xml:space="preserve"> </w:t>
+      </w:r>
+      <w:proofErr w:type="spellStart"/>
+      <w:r>
+        <w:rPr>
+          <w:sz w:val="24"/>
+          <w:szCs w:val="24"/>
+        </w:rPr>
+        <w:t>tableau</w:t>
+      </w:r>
+      <w:proofErr w:type="spellEnd"/>
+    </w:p>
+    <w:p>
+      <w:pPr>
+        <w:rPr>
+          <w:sz w:val="24"/>
+          <w:szCs w:val="24"/>
+        </w:rPr>
+      </w:pPr>
+    </w:p>
+    <w:p>
+      <w:pPr>
+        <w:rPr>
+          <w:sz w:val="24"/>
+          <w:szCs w:val="24"/>
+        </w:rPr>
+      </w:pPr>
+    </w:p>
+    <w:p>
+      <w:pPr>
+        <w:rPr>
+          <w:sz w:val="24"/>
+          <w:szCs w:val="24"/>
+        </w:rPr>
+      </w:pPr>
+    </w:p>
+    <w:p>
+      <w:pPr>
+        <w:rPr>
+          <w:sz w:val="24"/>
+          <w:szCs w:val="24"/>
+        </w:rPr>
+      </w:pPr>
+      <w:proofErr w:type="spellStart"/>
+      <w:r>
+        <w:rPr>
+          <w:sz w:val="24"/>
+          <w:szCs w:val="24"/>
+        </w:rPr>
+        <w:t>Storytelling</w:t>
+      </w:r>
+      <w:proofErr w:type="spellEnd"/>
     </w:p>
     <w:p>
       <w:pPr>

</xml_diff>